<commit_message>
:fire: Add EEEN 322 notes
</commit_message>
<xml_diff>
--- a/CMPE 314.01 (Principles of Programming Languages)/week13/lab11-2019.docx
+++ b/CMPE 314.01 (Principles of Programming Languages)/week13/lab11-2019.docx
@@ -12,35 +12,6 @@
           <w:lang w:val="en-US"/>
         </w:rPr>
       </w:pPr>
-      <w:r>
-        <w:rPr>
-          <w:rFonts w:ascii="Times New Roman" w:hAnsi="Times New Roman" w:cs="Times New Roman"/>
-          <w:sz w:val="24"/>
-          <w:szCs w:val="24"/>
-          <w:lang w:val="en-US"/>
-        </w:rPr>
-        <w:t xml:space="preserve">8 </w:t>
-      </w:r>
-      <w:proofErr w:type="spellStart"/>
-      <w:r>
-        <w:rPr>
-          <w:rFonts w:ascii="Times New Roman" w:hAnsi="Times New Roman" w:cs="Times New Roman"/>
-          <w:sz w:val="24"/>
-          <w:szCs w:val="24"/>
-          <w:lang w:val="en-US"/>
-        </w:rPr>
-        <w:t>Mayıs</w:t>
-      </w:r>
-      <w:proofErr w:type="spellEnd"/>
-      <w:r>
-        <w:rPr>
-          <w:rFonts w:ascii="Times New Roman" w:hAnsi="Times New Roman" w:cs="Times New Roman"/>
-          <w:sz w:val="24"/>
-          <w:szCs w:val="24"/>
-          <w:lang w:val="en-US"/>
-        </w:rPr>
-        <w:t xml:space="preserve"> 2019</w:t>
-      </w:r>
     </w:p>
     <w:p>
       <w:pPr>
@@ -327,6 +298,8 @@
           <w:lang w:val="en-US"/>
         </w:rPr>
       </w:pPr>
+      <w:bookmarkStart w:id="0" w:name="_GoBack"/>
+      <w:bookmarkEnd w:id="0"/>
     </w:p>
     <w:p>
       <w:pPr>
@@ -465,16 +438,53 @@
     </w:p>
     <w:p>
       <w:pPr>
-        <w:shd w:val="clear" w:color="auto" w:fill="FFFFFE"/>
-        <w:spacing w:after="0" w:line="285" w:lineRule="atLeast"/>
-        <w:rPr>
-          <w:rFonts w:ascii="Consolas" w:eastAsia="Times New Roman" w:hAnsi="Consolas" w:cs="Consolas"/>
-          <w:color w:val="000000"/>
-          <w:sz w:val="21"/>
-          <w:szCs w:val="21"/>
-          <w:lang w:val="en-US"/>
-        </w:rPr>
-      </w:pPr>
+        <w:spacing w:after="0" w:line="240" w:lineRule="auto"/>
+        <w:rPr>
+          <w:rFonts w:ascii="Times New Roman" w:hAnsi="Times New Roman" w:cs="Times New Roman"/>
+          <w:b/>
+          <w:i/>
+          <w:sz w:val="32"/>
+          <w:szCs w:val="24"/>
+          <w:lang w:val="en-US"/>
+        </w:rPr>
+      </w:pPr>
+      <w:r>
+        <w:rPr>
+          <w:rFonts w:ascii="Times New Roman" w:hAnsi="Times New Roman" w:cs="Times New Roman"/>
+          <w:b/>
+          <w:i/>
+          <w:sz w:val="32"/>
+          <w:szCs w:val="24"/>
+          <w:lang w:val="en-US"/>
+        </w:rPr>
+        <w:t>JAVASCRIPT</w:t>
+      </w:r>
+    </w:p>
+    <w:p>
+      <w:pPr>
+        <w:spacing w:after="0" w:line="240" w:lineRule="auto"/>
+        <w:rPr>
+          <w:rFonts w:ascii="Times New Roman" w:hAnsi="Times New Roman" w:cs="Times New Roman"/>
+          <w:i/>
+          <w:sz w:val="24"/>
+          <w:szCs w:val="24"/>
+          <w:lang w:val="en-US"/>
+        </w:rPr>
+      </w:pPr>
+    </w:p>
+    <w:p>
+      <w:pPr>
+        <w:shd w:val="clear" w:color="auto" w:fill="FFFFFE"/>
+        <w:spacing w:after="0" w:line="285" w:lineRule="atLeast"/>
+        <w:rPr>
+          <w:rFonts w:ascii="Consolas" w:eastAsia="Times New Roman" w:hAnsi="Consolas" w:cs="Consolas"/>
+          <w:color w:val="000000"/>
+          <w:sz w:val="21"/>
+          <w:szCs w:val="21"/>
+          <w:lang w:val="en-US"/>
+        </w:rPr>
+      </w:pPr>
+      <w:proofErr w:type="spellStart"/>
       <w:r>
         <w:rPr>
           <w:rFonts w:ascii="Consolas" w:eastAsia="Times New Roman" w:hAnsi="Consolas" w:cs="Consolas"/>
@@ -485,6 +495,7 @@
         </w:rPr>
         <w:t>const</w:t>
       </w:r>
+      <w:proofErr w:type="spellEnd"/>
       <w:r>
         <w:rPr>
           <w:rFonts w:ascii="Consolas" w:eastAsia="Times New Roman" w:hAnsi="Consolas" w:cs="Consolas"/>
@@ -530,6 +541,7 @@
           <w:lang w:val="en-US"/>
         </w:rPr>
       </w:pPr>
+      <w:proofErr w:type="spellStart"/>
       <w:r>
         <w:rPr>
           <w:rFonts w:ascii="Consolas" w:eastAsia="Times New Roman" w:hAnsi="Consolas" w:cs="Consolas"/>
@@ -540,6 +552,7 @@
         </w:rPr>
         <w:t>const</w:t>
       </w:r>
+      <w:proofErr w:type="spellEnd"/>
       <w:r>
         <w:rPr>
           <w:rFonts w:ascii="Consolas" w:eastAsia="Times New Roman" w:hAnsi="Consolas" w:cs="Consolas"/>
@@ -1426,23 +1439,62 @@
         <w:spacing w:after="0" w:line="285" w:lineRule="atLeast"/>
         <w:rPr>
           <w:rFonts w:ascii="Consolas" w:eastAsia="Times New Roman" w:hAnsi="Consolas" w:cs="Consolas"/>
-          <w:color w:val="000000"/>
-          <w:sz w:val="21"/>
-          <w:szCs w:val="21"/>
-          <w:lang w:val="en-US"/>
-        </w:rPr>
-      </w:pPr>
-      <w:bookmarkStart w:id="0" w:name="_GoBack"/>
-      <w:bookmarkEnd w:id="0"/>
-      <w:r>
-        <w:rPr>
-          <w:rFonts w:ascii="Consolas" w:eastAsia="Times New Roman" w:hAnsi="Consolas" w:cs="Consolas"/>
-          <w:color w:val="000000"/>
-          <w:sz w:val="21"/>
-          <w:szCs w:val="21"/>
-          <w:lang w:val="en-US"/>
-        </w:rPr>
-        <w:lastRenderedPageBreak/>
+          <w:b/>
+          <w:i/>
+          <w:color w:val="000000"/>
+          <w:sz w:val="36"/>
+          <w:szCs w:val="21"/>
+          <w:lang w:val="en-US"/>
+        </w:rPr>
+      </w:pPr>
+      <w:r>
+        <w:rPr>
+          <w:rFonts w:ascii="Consolas" w:eastAsia="Times New Roman" w:hAnsi="Consolas" w:cs="Consolas"/>
+          <w:b/>
+          <w:i/>
+          <w:color w:val="000000"/>
+          <w:sz w:val="36"/>
+          <w:szCs w:val="21"/>
+          <w:lang w:val="en-US"/>
+        </w:rPr>
+        <w:t>LUA</w:t>
+      </w:r>
+    </w:p>
+    <w:p>
+      <w:pPr>
+        <w:shd w:val="clear" w:color="auto" w:fill="FFFFFE"/>
+        <w:spacing w:after="0" w:line="285" w:lineRule="atLeast"/>
+        <w:rPr>
+          <w:rFonts w:ascii="Consolas" w:eastAsia="Times New Roman" w:hAnsi="Consolas" w:cs="Consolas"/>
+          <w:b/>
+          <w:i/>
+          <w:color w:val="000000"/>
+          <w:sz w:val="36"/>
+          <w:szCs w:val="21"/>
+          <w:lang w:val="en-US"/>
+        </w:rPr>
+      </w:pPr>
+    </w:p>
+    <w:p>
+      <w:pPr>
+        <w:shd w:val="clear" w:color="auto" w:fill="FFFFFE"/>
+        <w:spacing w:after="0" w:line="285" w:lineRule="atLeast"/>
+        <w:rPr>
+          <w:rFonts w:ascii="Consolas" w:eastAsia="Times New Roman" w:hAnsi="Consolas" w:cs="Consolas"/>
+          <w:color w:val="000000"/>
+          <w:sz w:val="21"/>
+          <w:szCs w:val="21"/>
+          <w:lang w:val="en-US"/>
+        </w:rPr>
+      </w:pPr>
+      <w:r>
+        <w:rPr>
+          <w:rFonts w:ascii="Consolas" w:eastAsia="Times New Roman" w:hAnsi="Consolas" w:cs="Consolas"/>
+          <w:color w:val="000000"/>
+          <w:sz w:val="21"/>
+          <w:szCs w:val="21"/>
+          <w:lang w:val="en-US"/>
+        </w:rPr>
         <w:t>a = {}</w:t>
       </w:r>
     </w:p>
@@ -2517,7 +2569,7 @@
       </w:pPr>
     </w:pPrDefault>
   </w:docDefaults>
-  <w:latentStyles w:defLockedState="0" w:defUIPriority="99" w:defSemiHidden="0" w:defUnhideWhenUsed="0" w:defQFormat="0" w:count="375">
+  <w:latentStyles w:defLockedState="0" w:defUIPriority="99" w:defSemiHidden="0" w:defUnhideWhenUsed="0" w:defQFormat="0" w:count="376">
     <w:lsdException w:name="Normal" w:uiPriority="0" w:qFormat="1"/>
     <w:lsdException w:name="heading 1" w:uiPriority="9" w:qFormat="1"/>
     <w:lsdException w:name="heading 2" w:semiHidden="1" w:uiPriority="9" w:unhideWhenUsed="1" w:qFormat="1"/>
@@ -2623,7 +2675,6 @@
     <w:lsdException w:name="HTML Sample" w:semiHidden="1" w:unhideWhenUsed="1"/>
     <w:lsdException w:name="HTML Typewriter" w:semiHidden="1" w:unhideWhenUsed="1"/>
     <w:lsdException w:name="HTML Variable" w:semiHidden="1" w:unhideWhenUsed="1"/>
-    <w:lsdException w:name="Normal Table" w:semiHidden="1" w:unhideWhenUsed="1"/>
     <w:lsdException w:name="annotation subject" w:semiHidden="1" w:unhideWhenUsed="1"/>
     <w:lsdException w:name="No List" w:semiHidden="1" w:unhideWhenUsed="1"/>
     <w:lsdException w:name="Outline List 1" w:semiHidden="1" w:unhideWhenUsed="1"/>
@@ -2670,10 +2721,8 @@
     <w:lsdException w:name="Table Subtle 2" w:semiHidden="1" w:unhideWhenUsed="1"/>
     <w:lsdException w:name="Table Web 1" w:semiHidden="1" w:unhideWhenUsed="1"/>
     <w:lsdException w:name="Table Web 2" w:semiHidden="1" w:unhideWhenUsed="1"/>
-    <w:lsdException w:name="Table Web 3" w:semiHidden="1" w:unhideWhenUsed="1"/>
     <w:lsdException w:name="Balloon Text" w:semiHidden="1" w:unhideWhenUsed="1"/>
     <w:lsdException w:name="Table Grid" w:uiPriority="59"/>
-    <w:lsdException w:name="Table Theme" w:semiHidden="1" w:unhideWhenUsed="1"/>
     <w:lsdException w:name="Placeholder Text" w:semiHidden="1"/>
     <w:lsdException w:name="No Spacing" w:uiPriority="1" w:qFormat="1"/>
     <w:lsdException w:name="Light Shading" w:uiPriority="60"/>
@@ -2893,6 +2942,7 @@
     <w:lsdException w:name="Smart Hyperlink" w:semiHidden="1" w:unhideWhenUsed="1"/>
     <w:lsdException w:name="Hashtag" w:semiHidden="1" w:unhideWhenUsed="1"/>
     <w:lsdException w:name="Unresolved Mention" w:semiHidden="1" w:unhideWhenUsed="1"/>
+    <w:lsdException w:name="Smart Link" w:semiHidden="1" w:unhideWhenUsed="1"/>
   </w:latentStyles>
   <w:style w:type="paragraph" w:default="1" w:styleId="Normal">
     <w:name w:val="Normal"/>

</xml_diff>